<commit_message>
included operational components of the application
</commit_message>
<xml_diff>
--- a/CX 4010 Assignment 3.docx
+++ b/CX 4010 Assignment 3.docx
@@ -101,8 +101,16 @@
         <w:rPr>
           <w:rFonts w:ascii="Times New Roman" w:hAnsi="Times New Roman" w:cs="Times New Roman"/>
         </w:rPr>
-        <w:t>Sriram Iyer and Omar Wali</w:t>
-      </w:r>
+        <w:t xml:space="preserve">Sriram Iyer and Omar </w:t>
+      </w:r>
+      <w:proofErr w:type="spellStart"/>
+      <w:r>
+        <w:rPr>
+          <w:rFonts w:ascii="Times New Roman" w:hAnsi="Times New Roman" w:cs="Times New Roman"/>
+        </w:rPr>
+        <w:t>Wali</w:t>
+      </w:r>
+      <w:proofErr w:type="spellEnd"/>
     </w:p>
     <w:p>
       <w:pPr>
@@ -308,7 +316,77 @@
         <w:rPr>
           <w:rFonts w:ascii="Times New Roman" w:hAnsi="Times New Roman" w:cs="Times New Roman"/>
         </w:rPr>
-        <w:t>very similar to the Sample Simulation code in that it includes the RunSim, Schedule, CurrentTime, and EventHandler functions. However, the functions urand and randexp were added to the API in order to allow the simulation application to be able to generate random numbers on a given distribution. These are the only changes of note to the API.</w:t>
+        <w:t xml:space="preserve">very similar to the Sample Simulation code in that it includes the </w:t>
+      </w:r>
+      <w:proofErr w:type="spellStart"/>
+      <w:r>
+        <w:rPr>
+          <w:rFonts w:ascii="Times New Roman" w:hAnsi="Times New Roman" w:cs="Times New Roman"/>
+        </w:rPr>
+        <w:t>RunSim</w:t>
+      </w:r>
+      <w:proofErr w:type="spellEnd"/>
+      <w:r>
+        <w:rPr>
+          <w:rFonts w:ascii="Times New Roman" w:hAnsi="Times New Roman" w:cs="Times New Roman"/>
+        </w:rPr>
+        <w:t xml:space="preserve">, Schedule, </w:t>
+      </w:r>
+      <w:proofErr w:type="spellStart"/>
+      <w:r>
+        <w:rPr>
+          <w:rFonts w:ascii="Times New Roman" w:hAnsi="Times New Roman" w:cs="Times New Roman"/>
+        </w:rPr>
+        <w:t>CurrentTime</w:t>
+      </w:r>
+      <w:proofErr w:type="spellEnd"/>
+      <w:r>
+        <w:rPr>
+          <w:rFonts w:ascii="Times New Roman" w:hAnsi="Times New Roman" w:cs="Times New Roman"/>
+        </w:rPr>
+        <w:t xml:space="preserve">, and </w:t>
+      </w:r>
+      <w:proofErr w:type="spellStart"/>
+      <w:r>
+        <w:rPr>
+          <w:rFonts w:ascii="Times New Roman" w:hAnsi="Times New Roman" w:cs="Times New Roman"/>
+        </w:rPr>
+        <w:t>EventHandler</w:t>
+      </w:r>
+      <w:proofErr w:type="spellEnd"/>
+      <w:r>
+        <w:rPr>
+          <w:rFonts w:ascii="Times New Roman" w:hAnsi="Times New Roman" w:cs="Times New Roman"/>
+        </w:rPr>
+        <w:t xml:space="preserve"> functions. However, the functions </w:t>
+      </w:r>
+      <w:proofErr w:type="spellStart"/>
+      <w:r>
+        <w:rPr>
+          <w:rFonts w:ascii="Times New Roman" w:hAnsi="Times New Roman" w:cs="Times New Roman"/>
+        </w:rPr>
+        <w:t>urand</w:t>
+      </w:r>
+      <w:proofErr w:type="spellEnd"/>
+      <w:r>
+        <w:rPr>
+          <w:rFonts w:ascii="Times New Roman" w:hAnsi="Times New Roman" w:cs="Times New Roman"/>
+        </w:rPr>
+        <w:t xml:space="preserve"> and </w:t>
+      </w:r>
+      <w:proofErr w:type="spellStart"/>
+      <w:r>
+        <w:rPr>
+          <w:rFonts w:ascii="Times New Roman" w:hAnsi="Times New Roman" w:cs="Times New Roman"/>
+        </w:rPr>
+        <w:t>randexp</w:t>
+      </w:r>
+      <w:proofErr w:type="spellEnd"/>
+      <w:r>
+        <w:rPr>
+          <w:rFonts w:ascii="Times New Roman" w:hAnsi="Times New Roman" w:cs="Times New Roman"/>
+        </w:rPr>
+        <w:t xml:space="preserve"> were added to the API in order to allow the simulation application to be able to generate random numbers on a given distribution. These are the only changes of note to the API.</w:t>
       </w:r>
     </w:p>
     <w:p>
@@ -373,7 +451,35 @@
         <w:rPr>
           <w:rFonts w:ascii="Times New Roman" w:hAnsi="Times New Roman" w:cs="Times New Roman"/>
         </w:rPr>
-        <w:t>State variables included are the state of the bridge, the number of cars in the current group and the number of cars in the waiting group. The EventHandler is designed to handle two types of events: Entry and Exit events. Note that the twowaysimulation.c file included with this submission reflects a more sophisticated application model based on revised pseudocode. This updated pseudocode could not be prepared at the time of this report.</w:t>
+        <w:t xml:space="preserve">State variables included are the state of the bridge, the number of cars in the current group and the number of cars in the waiting group. The </w:t>
+      </w:r>
+      <w:proofErr w:type="spellStart"/>
+      <w:r>
+        <w:rPr>
+          <w:rFonts w:ascii="Times New Roman" w:hAnsi="Times New Roman" w:cs="Times New Roman"/>
+        </w:rPr>
+        <w:t>EventHandler</w:t>
+      </w:r>
+      <w:proofErr w:type="spellEnd"/>
+      <w:r>
+        <w:rPr>
+          <w:rFonts w:ascii="Times New Roman" w:hAnsi="Times New Roman" w:cs="Times New Roman"/>
+        </w:rPr>
+        <w:t xml:space="preserve"> is designed to handle two types of events: Entry and Exit events. Note that the </w:t>
+      </w:r>
+      <w:proofErr w:type="spellStart"/>
+      <w:r>
+        <w:rPr>
+          <w:rFonts w:ascii="Times New Roman" w:hAnsi="Times New Roman" w:cs="Times New Roman"/>
+        </w:rPr>
+        <w:t>twowaysimulation.c</w:t>
+      </w:r>
+      <w:proofErr w:type="spellEnd"/>
+      <w:r>
+        <w:rPr>
+          <w:rFonts w:ascii="Times New Roman" w:hAnsi="Times New Roman" w:cs="Times New Roman"/>
+        </w:rPr>
+        <w:t xml:space="preserve"> file included with this submission reflects a more sophisticated application model based on revised pseudocode. This updated pseudocode could not be prepared at the time of this report.</w:t>
       </w:r>
     </w:p>
     <w:tbl>
@@ -636,6 +742,158 @@
     <w:p>
       <w:pPr>
         <w:spacing w:line="480" w:lineRule="auto"/>
+        <w:rPr>
+          <w:rFonts w:ascii="Times New Roman" w:hAnsi="Times New Roman" w:cs="Times New Roman"/>
+        </w:rPr>
+      </w:pPr>
+      <w:r>
+        <w:rPr>
+          <w:rFonts w:ascii="Times New Roman" w:hAnsi="Times New Roman" w:cs="Times New Roman"/>
+        </w:rPr>
+        <w:tab/>
+        <w:t>However, the working components of the code are shown in Figure 3. The code is able to schedule events, track the progression of cars through the bridge, and</w:t>
+      </w:r>
+      <w:r>
+        <w:rPr>
+          <w:rFonts w:ascii="Times New Roman" w:hAnsi="Times New Roman" w:cs="Times New Roman"/>
+        </w:rPr>
+        <w:t xml:space="preserve"> appropriately schedule cars to wait when they arrive after the last car of the current group has departed.</w:t>
+      </w:r>
+    </w:p>
+    <w:tbl>
+      <w:tblPr>
+        <w:tblStyle w:val="TableGrid"/>
+        <w:tblW w:w="0" w:type="auto"/>
+        <w:tblBorders>
+          <w:top w:val="none" w:sz="0" w:space="0" w:color="auto"/>
+          <w:left w:val="none" w:sz="0" w:space="0" w:color="auto"/>
+          <w:bottom w:val="none" w:sz="0" w:space="0" w:color="auto"/>
+          <w:right w:val="none" w:sz="0" w:space="0" w:color="auto"/>
+          <w:insideH w:val="none" w:sz="0" w:space="0" w:color="auto"/>
+          <w:insideV w:val="none" w:sz="0" w:space="0" w:color="auto"/>
+        </w:tblBorders>
+        <w:tblLook w:val="04A0" w:firstRow="1" w:lastRow="0" w:firstColumn="1" w:lastColumn="0" w:noHBand="0" w:noVBand="1"/>
+      </w:tblPr>
+      <w:tblGrid>
+        <w:gridCol w:w="9360"/>
+      </w:tblGrid>
+      <w:tr>
+        <w:tc>
+          <w:tcPr>
+            <w:tcW w:w="9350" w:type="dxa"/>
+          </w:tcPr>
+          <w:p>
+            <w:pPr>
+              <w:spacing w:line="480" w:lineRule="auto"/>
+              <w:rPr>
+                <w:rFonts w:ascii="Times New Roman" w:hAnsi="Times New Roman" w:cs="Times New Roman"/>
+              </w:rPr>
+            </w:pPr>
+            <w:r>
+              <w:rPr>
+                <w:rFonts w:ascii="Times New Roman" w:hAnsi="Times New Roman" w:cs="Times New Roman"/>
+                <w:noProof/>
+              </w:rPr>
+              <w:drawing>
+                <wp:inline distT="0" distB="0" distL="0" distR="0" wp14:anchorId="760A5197" wp14:editId="54773AAA">
+                  <wp:extent cx="5809902" cy="4991868"/>
+                  <wp:effectExtent l="0" t="0" r="6985" b="12065"/>
+                  <wp:docPr id="5" name="Picture 5"/>
+                  <wp:cNvGraphicFramePr>
+                    <a:graphicFrameLocks xmlns:a="http://schemas.openxmlformats.org/drawingml/2006/main" noChangeAspect="1"/>
+                  </wp:cNvGraphicFramePr>
+                  <a:graphic xmlns:a="http://schemas.openxmlformats.org/drawingml/2006/main">
+                    <a:graphicData uri="http://schemas.openxmlformats.org/drawingml/2006/picture">
+                      <pic:pic xmlns:pic="http://schemas.openxmlformats.org/drawingml/2006/picture">
+                        <pic:nvPicPr>
+                          <pic:cNvPr id="5" name="Screen Shot 2017-10-13 at 4.14.17 AM.png"/>
+                          <pic:cNvPicPr/>
+                        </pic:nvPicPr>
+                        <pic:blipFill>
+                          <a:blip r:embed="rId6" cstate="print">
+                            <a:extLst>
+                              <a:ext uri="{28A0092B-C50C-407E-A947-70E740481C1C}">
+                                <a14:useLocalDpi xmlns:a14="http://schemas.microsoft.com/office/drawing/2010/main" val="0"/>
+                              </a:ext>
+                            </a:extLst>
+                          </a:blip>
+                          <a:stretch>
+                            <a:fillRect/>
+                          </a:stretch>
+                        </pic:blipFill>
+                        <pic:spPr>
+                          <a:xfrm>
+                            <a:off x="0" y="0"/>
+                            <a:ext cx="5820695" cy="5001141"/>
+                          </a:xfrm>
+                          <a:prstGeom prst="rect">
+                            <a:avLst/>
+                          </a:prstGeom>
+                        </pic:spPr>
+                      </pic:pic>
+                    </a:graphicData>
+                  </a:graphic>
+                </wp:inline>
+              </w:drawing>
+            </w:r>
+          </w:p>
+        </w:tc>
+      </w:tr>
+      <w:tr>
+        <w:tc>
+          <w:tcPr>
+            <w:tcW w:w="9350" w:type="dxa"/>
+          </w:tcPr>
+          <w:p>
+            <w:pPr>
+              <w:spacing w:line="480" w:lineRule="auto"/>
+              <w:rPr>
+                <w:rFonts w:ascii="Times New Roman" w:hAnsi="Times New Roman" w:cs="Times New Roman"/>
+              </w:rPr>
+            </w:pPr>
+            <w:r>
+              <w:rPr>
+                <w:rFonts w:ascii="Times New Roman" w:hAnsi="Times New Roman" w:cs="Times New Roman"/>
+              </w:rPr>
+              <w:t xml:space="preserve">Figure 3. Demonstration of </w:t>
+            </w:r>
+            <w:r>
+              <w:rPr>
+                <w:rFonts w:ascii="Times New Roman" w:hAnsi="Times New Roman" w:cs="Times New Roman"/>
+              </w:rPr>
+              <w:t>working components of code at time of writing of report</w:t>
+            </w:r>
+          </w:p>
+        </w:tc>
+      </w:tr>
+    </w:tbl>
+    <w:p>
+      <w:pPr>
+        <w:spacing w:line="480" w:lineRule="auto"/>
+        <w:rPr>
+          <w:rFonts w:ascii="Times New Roman" w:hAnsi="Times New Roman" w:cs="Times New Roman"/>
+        </w:rPr>
+      </w:pPr>
+    </w:p>
+    <w:p>
+      <w:pPr>
+        <w:spacing w:line="480" w:lineRule="auto"/>
+        <w:rPr>
+          <w:rFonts w:ascii="Times New Roman" w:hAnsi="Times New Roman" w:cs="Times New Roman"/>
+        </w:rPr>
+      </w:pPr>
+    </w:p>
+    <w:p>
+      <w:pPr>
+        <w:spacing w:line="480" w:lineRule="auto"/>
+        <w:rPr>
+          <w:rFonts w:ascii="Times New Roman" w:hAnsi="Times New Roman" w:cs="Times New Roman"/>
+        </w:rPr>
+      </w:pPr>
+    </w:p>
+    <w:p>
+      <w:pPr>
+        <w:spacing w:line="480" w:lineRule="auto"/>
         <w:jc w:val="center"/>
         <w:rPr>
           <w:rFonts w:ascii="Times New Roman" w:hAnsi="Times New Roman" w:cs="Times New Roman"/>
@@ -696,13 +954,35 @@
         <w:rPr>
           <w:rFonts w:ascii="Times New Roman" w:hAnsi="Times New Roman" w:cs="Times New Roman"/>
         </w:rPr>
-        <w:t xml:space="preserve"> because it </w:t>
-      </w:r>
-      <w:r>
-        <w:rPr>
-          <w:rFonts w:ascii="Times New Roman" w:hAnsi="Times New Roman" w:cs="Times New Roman"/>
-        </w:rPr>
-        <w:t>performs in O(log n) time</w:t>
+        <w:t xml:space="preserve"> b</w:t>
+      </w:r>
+      <w:bookmarkStart w:id="0" w:name="_GoBack"/>
+      <w:bookmarkEnd w:id="0"/>
+      <w:r>
+        <w:rPr>
+          <w:rFonts w:ascii="Times New Roman" w:hAnsi="Times New Roman" w:cs="Times New Roman"/>
+        </w:rPr>
+        <w:t xml:space="preserve">ecause it </w:t>
+      </w:r>
+      <w:r>
+        <w:rPr>
+          <w:rFonts w:ascii="Times New Roman" w:hAnsi="Times New Roman" w:cs="Times New Roman"/>
+        </w:rPr>
+        <w:t xml:space="preserve">performs in </w:t>
+      </w:r>
+      <w:proofErr w:type="gramStart"/>
+      <w:r>
+        <w:rPr>
+          <w:rFonts w:ascii="Times New Roman" w:hAnsi="Times New Roman" w:cs="Times New Roman"/>
+        </w:rPr>
+        <w:t>O(</w:t>
+      </w:r>
+      <w:proofErr w:type="gramEnd"/>
+      <w:r>
+        <w:rPr>
+          <w:rFonts w:ascii="Times New Roman" w:hAnsi="Times New Roman" w:cs="Times New Roman"/>
+        </w:rPr>
+        <w:t>log n) time</w:t>
       </w:r>
       <w:r>
         <w:rPr>
@@ -716,11 +996,19 @@
         </w:rPr>
         <w:t xml:space="preserve">yielded </w:t>
       </w:r>
-      <w:r>
-        <w:rPr>
-          <w:rFonts w:ascii="Times New Roman" w:hAnsi="Times New Roman" w:cs="Times New Roman"/>
-        </w:rPr>
-        <w:t xml:space="preserve">O(n) performance </w:t>
+      <w:proofErr w:type="spellStart"/>
+      <w:r>
+        <w:rPr>
+          <w:rFonts w:ascii="Times New Roman" w:hAnsi="Times New Roman" w:cs="Times New Roman"/>
+        </w:rPr>
+        <w:t>O(n</w:t>
+      </w:r>
+      <w:proofErr w:type="spellEnd"/>
+      <w:r>
+        <w:rPr>
+          <w:rFonts w:ascii="Times New Roman" w:hAnsi="Times New Roman" w:cs="Times New Roman"/>
+        </w:rPr>
+        <w:t xml:space="preserve">) performance </w:t>
       </w:r>
       <w:r>
         <w:rPr>
@@ -777,7 +1065,21 @@
         <w:rPr>
           <w:rFonts w:ascii="Times New Roman" w:hAnsi="Times New Roman" w:cs="Times New Roman"/>
         </w:rPr>
-        <w:t xml:space="preserve"> not call the heapify </w:t>
+        <w:t xml:space="preserve"> not call the </w:t>
+      </w:r>
+      <w:proofErr w:type="spellStart"/>
+      <w:r>
+        <w:rPr>
+          <w:rFonts w:ascii="Times New Roman" w:hAnsi="Times New Roman" w:cs="Times New Roman"/>
+        </w:rPr>
+        <w:t>heapify</w:t>
+      </w:r>
+      <w:proofErr w:type="spellEnd"/>
+      <w:r>
+        <w:rPr>
+          <w:rFonts w:ascii="Times New Roman" w:hAnsi="Times New Roman" w:cs="Times New Roman"/>
+        </w:rPr>
+        <w:t xml:space="preserve"> </w:t>
       </w:r>
       <w:r>
         <w:rPr>
@@ -819,7 +1121,7 @@
         <w:rPr>
           <w:rFonts w:ascii="Times New Roman" w:hAnsi="Times New Roman" w:cs="Times New Roman"/>
         </w:rPr>
-        <w:t>ce screenshots shown in Figure 3</w:t>
+        <w:t>ce screenshots shown in Figure 4</w:t>
       </w:r>
       <w:r>
         <w:rPr>
@@ -904,7 +1206,7 @@
                           </pic:cNvPicPr>
                         </pic:nvPicPr>
                         <pic:blipFill>
-                          <a:blip r:embed="rId6">
+                          <a:blip r:embed="rId7">
                             <a:extLst/>
                           </a:blip>
                           <a:stretch>
@@ -986,7 +1288,7 @@
                           </pic:cNvPicPr>
                         </pic:nvPicPr>
                         <pic:blipFill>
-                          <a:blip r:embed="rId7">
+                          <a:blip r:embed="rId8">
                             <a:extLst/>
                           </a:blip>
                           <a:stretch>
@@ -1068,7 +1370,7 @@
                           </pic:cNvPicPr>
                         </pic:nvPicPr>
                         <pic:blipFill>
-                          <a:blip r:embed="rId8">
+                          <a:blip r:embed="rId9">
                             <a:extLst/>
                           </a:blip>
                           <a:stretch>
@@ -1115,10 +1417,8 @@
               <w:rPr>
                 <w:rFonts w:ascii="Times New Roman" w:hAnsi="Times New Roman" w:cs="Times New Roman"/>
               </w:rPr>
-              <w:t>Figure 3</w:t>
+              <w:t>Figure 4</w:t>
             </w:r>
-            <w:bookmarkStart w:id="0" w:name="_GoBack"/>
-            <w:bookmarkEnd w:id="0"/>
             <w:r>
               <w:rPr>
                 <w:rFonts w:ascii="Times New Roman" w:hAnsi="Times New Roman" w:cs="Times New Roman"/>

</xml_diff>